<commit_message>
Exercice4 part 4.1 completed- DTD corrected
</commit_message>
<xml_diff>
--- a/statementofwork/Reponses_aux_Questions.docx
+++ b/statementofwork/Reponses_aux_Questions.docx
@@ -3,7 +3,17 @@
 <w:document xmlns:wpc="http://schemas.microsoft.com/office/word/2010/wordprocessingCanvas" xmlns:cx="http://schemas.microsoft.com/office/drawing/2014/chartex" xmlns:cx1="http://schemas.microsoft.com/office/drawing/2015/9/8/chartex" xmlns:cx2="http://schemas.microsoft.com/office/drawing/2015/10/21/chartex" xmlns:cx3="http://schemas.microsoft.com/office/drawing/2016/5/9/chartex" xmlns:cx4="http://schemas.microsoft.com/office/drawing/2016/5/10/chartex" xmlns:cx5="http://schemas.microsoft.com/office/drawing/2016/5/11/chartex" xmlns:cx6="http://schemas.microsoft.com/office/drawing/2016/5/12/chartex" xmlns:cx7="http://schemas.microsoft.com/office/drawing/2016/5/13/chartex" xmlns:cx8="http://schemas.microsoft.com/office/drawing/2016/5/14/chartex" xmlns:mc="http://schemas.openxmlformats.org/markup-compatibility/2006" xmlns:aink="http://schemas.microsoft.com/office/drawing/2016/ink" xmlns:am3d="http://schemas.microsoft.com/office/drawing/2017/model3d" xmlns:o="urn:schemas-microsoft-com:office:office" xmlns:r="http://schemas.openxmlformats.org/officeDocument/2006/relationships" xmlns:m="http://schemas.openxmlformats.org/officeDocument/2006/math" xmlns:v="urn:schemas-microsoft-com:vml" xmlns:wp14="http://schemas.microsoft.com/office/word/2010/wordprocessingDrawing" xmlns:wp="http://schemas.openxmlformats.org/drawingml/2006/wordprocessingDrawing" xmlns:w10="urn:schemas-microsoft-com:office:word" xmlns:w="http://schemas.openxmlformats.org/wordprocessingml/2006/main" xmlns:w14="http://schemas.microsoft.com/office/word/2010/wordml" xmlns:w15="http://schemas.microsoft.com/office/word/2012/wordml" xmlns:w16cid="http://schemas.microsoft.com/office/word/2016/wordml/cid" xmlns:w16se="http://schemas.microsoft.com/office/word/2015/wordml/symex" xmlns:wpg="http://schemas.microsoft.com/office/word/2010/wordprocessingGroup" xmlns:wpi="http://schemas.microsoft.com/office/word/2010/wordprocessingInk" xmlns:wne="http://schemas.microsoft.com/office/word/2006/wordml" xmlns:wps="http://schemas.microsoft.com/office/word/2010/wordprocessingShape" mc:Ignorable="w14 w15 w16se w16cid wp14">
   <w:body>
     <w:p>
-      <w:r>
+      <w:pPr>
+        <w:rPr>
+          <w:b/>
+          <w:bCs/>
+        </w:rPr>
+      </w:pPr>
+      <w:r>
+        <w:rPr>
+          <w:b/>
+          <w:bCs/>
+        </w:rPr>
         <w:t>Exercice 2 :</w:t>
       </w:r>
     </w:p>
@@ -153,16 +163,14 @@
         <w:tab/>
         <w:t>Projet 1 </w:t>
       </w:r>
-      <w:proofErr w:type="gramStart"/>
-      <w:r>
-        <w:rPr>
-          <w:rFonts w:ascii="NimbusRomNo9L-Regu" w:hAnsi="NimbusRomNo9L-Regu" w:cs="NimbusRomNo9L-Regu"/>
-          <w:sz w:val="24"/>
-          <w:szCs w:val="24"/>
-        </w:rPr>
-        <w:t>XYZ:</w:t>
-      </w:r>
-      <w:proofErr w:type="gramEnd"/>
+      <w:r>
+        <w:rPr>
+          <w:rFonts w:ascii="NimbusRomNo9L-Regu" w:hAnsi="NimbusRomNo9L-Regu" w:cs="NimbusRomNo9L-Regu"/>
+          <w:sz w:val="24"/>
+          <w:szCs w:val="24"/>
+        </w:rPr>
+        <w:t>XYZ :</w:t>
+      </w:r>
       <w:r>
         <w:rPr>
           <w:rFonts w:ascii="NimbusRomNo9L-Regu" w:hAnsi="NimbusRomNo9L-Regu" w:cs="NimbusRomNo9L-Regu"/>
@@ -203,16 +211,731 @@
       <w:pPr>
         <w:rPr>
           <w:rFonts w:ascii="NimbusRomNo9L-Regu" w:hAnsi="NimbusRomNo9L-Regu" w:cs="NimbusRomNo9L-Regu"/>
-          <w:sz w:val="24"/>
-          <w:szCs w:val="24"/>
-        </w:rPr>
-      </w:pPr>
+          <w:b/>
+          <w:bCs/>
+          <w:sz w:val="24"/>
+          <w:szCs w:val="24"/>
+        </w:rPr>
+      </w:pPr>
+      <w:proofErr w:type="spellStart"/>
+      <w:r>
+        <w:rPr>
+          <w:rFonts w:ascii="NimbusRomNo9L-Regu" w:hAnsi="NimbusRomNo9L-Regu" w:cs="NimbusRomNo9L-Regu"/>
+          <w:b/>
+          <w:bCs/>
+          <w:sz w:val="24"/>
+          <w:szCs w:val="24"/>
+        </w:rPr>
+        <w:t>Execrice</w:t>
+      </w:r>
+      <w:proofErr w:type="spellEnd"/>
+      <w:r>
+        <w:rPr>
+          <w:rFonts w:ascii="NimbusRomNo9L-Regu" w:hAnsi="NimbusRomNo9L-Regu" w:cs="NimbusRomNo9L-Regu"/>
+          <w:b/>
+          <w:bCs/>
+          <w:sz w:val="24"/>
+          <w:szCs w:val="24"/>
+        </w:rPr>
+        <w:t xml:space="preserve"> 4 :</w:t>
+      </w:r>
+    </w:p>
+    <w:p>
+      <w:pPr>
+        <w:rPr>
+          <w:rFonts w:ascii="NimbusRomNo9L-Regu" w:hAnsi="NimbusRomNo9L-Regu" w:cs="NimbusRomNo9L-Regu"/>
+          <w:b/>
+          <w:bCs/>
+          <w:sz w:val="24"/>
+          <w:szCs w:val="24"/>
+        </w:rPr>
+      </w:pPr>
+      <w:r>
+        <w:rPr>
+          <w:rFonts w:ascii="NimbusRomNo9L-Regu" w:hAnsi="NimbusRomNo9L-Regu" w:cs="NimbusRomNo9L-Regu"/>
+          <w:b/>
+          <w:bCs/>
+          <w:sz w:val="24"/>
+          <w:szCs w:val="24"/>
+        </w:rPr>
+        <w:t>4.1</w:t>
+      </w:r>
+    </w:p>
+    <w:p>
+      <w:pPr>
+        <w:rPr>
+          <w:rFonts w:ascii="NimbusRomNo9L-Regu" w:hAnsi="NimbusRomNo9L-Regu" w:cs="NimbusRomNo9L-Regu"/>
+          <w:sz w:val="24"/>
+          <w:szCs w:val="24"/>
+        </w:rPr>
+      </w:pPr>
+      <w:r>
+        <w:rPr>
+          <w:rFonts w:ascii="NimbusRomNo9L-Regu" w:hAnsi="NimbusRomNo9L-Regu" w:cs="NimbusRomNo9L-Regu"/>
+          <w:b/>
+          <w:bCs/>
+          <w:sz w:val="24"/>
+          <w:szCs w:val="24"/>
+        </w:rPr>
+        <w:t>4.1.1</w:t>
+      </w:r>
+      <w:r>
+        <w:rPr>
+          <w:rFonts w:ascii="NimbusRomNo9L-Regu" w:hAnsi="NimbusRomNo9L-Regu" w:cs="NimbusRomNo9L-Regu"/>
+          <w:sz w:val="24"/>
+          <w:szCs w:val="24"/>
+        </w:rPr>
+        <w:t xml:space="preserve"> Le document cml n’est pas valide par rapport a la DTD pour la raison suivante :</w:t>
+      </w:r>
+    </w:p>
+    <w:p>
+      <w:pPr>
+        <w:rPr>
+          <w:rFonts w:ascii="NimbusRomNo9L-Regu" w:hAnsi="NimbusRomNo9L-Regu" w:cs="NimbusRomNo9L-Regu"/>
+          <w:sz w:val="24"/>
+          <w:szCs w:val="24"/>
+        </w:rPr>
+      </w:pPr>
+      <w:r>
+        <w:rPr>
+          <w:rFonts w:ascii="NimbusRomNo9L-Regu" w:hAnsi="NimbusRomNo9L-Regu" w:cs="NimbusRomNo9L-Regu"/>
+          <w:sz w:val="24"/>
+          <w:szCs w:val="24"/>
+        </w:rPr>
+        <w:t xml:space="preserve">    </w:t>
+      </w:r>
+      <w:r>
+        <w:rPr>
+          <w:rFonts w:ascii="NimbusRomNo9L-Regu" w:hAnsi="NimbusRomNo9L-Regu" w:cs="NimbusRomNo9L-Regu"/>
+          <w:b/>
+          <w:bCs/>
+          <w:sz w:val="24"/>
+          <w:szCs w:val="24"/>
+        </w:rPr>
+        <w:t>-</w:t>
+      </w:r>
+      <w:r>
+        <w:rPr>
+          <w:rFonts w:ascii="NimbusRomNo9L-Regu" w:hAnsi="NimbusRomNo9L-Regu" w:cs="NimbusRomNo9L-Regu"/>
+          <w:sz w:val="24"/>
+          <w:szCs w:val="24"/>
+        </w:rPr>
+        <w:t xml:space="preserve"> Le montant est décrit dans la DTD comme un attribut de la balise projet et non pas une balise composante du projet.</w:t>
+      </w:r>
+    </w:p>
+    <w:p>
+      <w:pPr>
+        <w:rPr>
+          <w:rFonts w:ascii="NimbusRomNo9L-Regu" w:hAnsi="NimbusRomNo9L-Regu" w:cs="NimbusRomNo9L-Regu"/>
+          <w:sz w:val="24"/>
+          <w:szCs w:val="24"/>
+        </w:rPr>
+      </w:pPr>
+      <w:r>
+        <w:rPr>
+          <w:rFonts w:ascii="NimbusRomNo9L-Regu" w:hAnsi="NimbusRomNo9L-Regu" w:cs="NimbusRomNo9L-Regu"/>
+          <w:b/>
+          <w:bCs/>
+          <w:sz w:val="24"/>
+          <w:szCs w:val="24"/>
+        </w:rPr>
+        <w:t>4.1.2</w:t>
+      </w:r>
+      <w:r>
+        <w:rPr>
+          <w:rFonts w:ascii="NimbusRomNo9L-Regu" w:hAnsi="NimbusRomNo9L-Regu" w:cs="NimbusRomNo9L-Regu"/>
+          <w:sz w:val="24"/>
+          <w:szCs w:val="24"/>
+        </w:rPr>
+        <w:t xml:space="preserve"> Pour que les noms de projet soient tous différent il faut imposer dans la DTD que cet attribut nom soit un ID (unique).</w:t>
+      </w:r>
+      <w:r>
+        <w:rPr>
+          <w:rFonts w:ascii="NimbusRomNo9L-Regu" w:hAnsi="NimbusRomNo9L-Regu" w:cs="NimbusRomNo9L-Regu"/>
+          <w:sz w:val="24"/>
+          <w:szCs w:val="24"/>
+        </w:rPr>
+        <w:t xml:space="preserve"> Il fait donc changer la description de l’attribut projet comme suit :</w:t>
+      </w:r>
+    </w:p>
+    <w:p>
+      <w:pPr>
+        <w:shd w:val="clear" w:color="auto" w:fill="2B2B2B"/>
+        <w:tabs>
+          <w:tab w:val="left" w:pos="916"/>
+          <w:tab w:val="left" w:pos="1832"/>
+          <w:tab w:val="left" w:pos="2748"/>
+          <w:tab w:val="left" w:pos="3664"/>
+          <w:tab w:val="left" w:pos="4580"/>
+          <w:tab w:val="left" w:pos="5496"/>
+          <w:tab w:val="left" w:pos="6412"/>
+          <w:tab w:val="left" w:pos="7328"/>
+          <w:tab w:val="left" w:pos="8244"/>
+          <w:tab w:val="left" w:pos="9160"/>
+          <w:tab w:val="left" w:pos="10076"/>
+          <w:tab w:val="left" w:pos="10992"/>
+          <w:tab w:val="left" w:pos="11908"/>
+          <w:tab w:val="left" w:pos="12824"/>
+          <w:tab w:val="left" w:pos="13740"/>
+          <w:tab w:val="left" w:pos="14656"/>
+        </w:tabs>
+        <w:spacing w:after="0" w:line="240" w:lineRule="auto"/>
+        <w:rPr>
+          <w:rFonts w:ascii="Consolas" w:eastAsia="Times New Roman" w:hAnsi="Consolas" w:cs="Courier New"/>
+          <w:color w:val="A9B7C6"/>
+          <w:sz w:val="20"/>
+          <w:szCs w:val="20"/>
+          <w:lang w:eastAsia="fr-FR"/>
+        </w:rPr>
+      </w:pPr>
+      <w:proofErr w:type="gramStart"/>
+      <w:r>
+        <w:rPr>
+          <w:rFonts w:ascii="Consolas" w:eastAsia="Times New Roman" w:hAnsi="Consolas" w:cs="Courier New"/>
+          <w:color w:val="E8BF6A"/>
+          <w:sz w:val="20"/>
+          <w:szCs w:val="20"/>
+          <w:lang w:eastAsia="fr-FR"/>
+        </w:rPr>
+        <w:t>&lt;!</w:t>
+      </w:r>
+      <w:proofErr w:type="gramEnd"/>
+      <w:r>
+        <w:rPr>
+          <w:rFonts w:ascii="Consolas" w:eastAsia="Times New Roman" w:hAnsi="Consolas" w:cs="Courier New"/>
+          <w:color w:val="E8BF6A"/>
+          <w:sz w:val="20"/>
+          <w:szCs w:val="20"/>
+          <w:lang w:eastAsia="fr-FR"/>
+        </w:rPr>
+        <w:t xml:space="preserve">ATTLIST projet nom ID #REQUIRED </w:t>
+      </w:r>
+      <w:r>
+        <w:rPr>
+          <w:rFonts w:ascii="Consolas" w:eastAsia="Times New Roman" w:hAnsi="Consolas" w:cs="Courier New"/>
+          <w:color w:val="E8BF6A"/>
+          <w:sz w:val="20"/>
+          <w:szCs w:val="20"/>
+          <w:lang w:eastAsia="fr-FR"/>
+        </w:rPr>
+        <w:t>&gt;</w:t>
+      </w:r>
+    </w:p>
+    <w:p>
+      <w:pPr>
+        <w:rPr>
+          <w:rFonts w:ascii="NimbusRomNo9L-Regu" w:hAnsi="NimbusRomNo9L-Regu" w:cs="NimbusRomNo9L-Regu"/>
+          <w:sz w:val="24"/>
+          <w:szCs w:val="24"/>
+        </w:rPr>
+      </w:pPr>
+    </w:p>
+    <w:p>
+      <w:pPr>
+        <w:rPr>
+          <w:rFonts w:ascii="NimbusRomNo9L-Regu" w:hAnsi="NimbusRomNo9L-Regu" w:cs="NimbusRomNo9L-Regu"/>
+          <w:sz w:val="24"/>
+          <w:szCs w:val="24"/>
+        </w:rPr>
+      </w:pPr>
+      <w:r>
+        <w:rPr>
+          <w:rFonts w:ascii="NimbusRomNo9L-Regu" w:hAnsi="NimbusRomNo9L-Regu" w:cs="NimbusRomNo9L-Regu"/>
+          <w:b/>
+          <w:bCs/>
+          <w:sz w:val="24"/>
+          <w:szCs w:val="24"/>
+        </w:rPr>
+        <w:t xml:space="preserve">4.1.3 </w:t>
+      </w:r>
+      <w:r>
+        <w:rPr>
+          <w:rFonts w:ascii="NimbusRomNo9L-Regu" w:hAnsi="NimbusRomNo9L-Regu" w:cs="NimbusRomNo9L-Regu"/>
+          <w:sz w:val="24"/>
+          <w:szCs w:val="24"/>
+        </w:rPr>
+        <w:t xml:space="preserve">Pour indiquer que l’attribut état de la balise offre peut avoir comme valeur uniquement </w:t>
+      </w:r>
+      <w:r>
+        <w:rPr>
+          <w:rFonts w:ascii="NimbusRomNo9L-Regu" w:hAnsi="NimbusRomNo9L-Regu" w:cs="NimbusRomNo9L-Regu"/>
+          <w:sz w:val="24"/>
+          <w:szCs w:val="24"/>
+        </w:rPr>
+        <w:t xml:space="preserve">« EN-COURS », « </w:t>
+      </w:r>
+      <w:r>
+        <w:rPr>
+          <w:rFonts w:ascii="NimbusRomNo9L-Regu" w:hAnsi="NimbusRomNo9L-Regu" w:cs="NimbusRomNo9L-Regu"/>
+          <w:sz w:val="24"/>
+          <w:szCs w:val="24"/>
+        </w:rPr>
+        <w:t>NON-</w:t>
+      </w:r>
+      <w:proofErr w:type="gramStart"/>
+      <w:r>
+        <w:rPr>
+          <w:rFonts w:ascii="NimbusRomNo9L-Regu" w:hAnsi="NimbusRomNo9L-Regu" w:cs="NimbusRomNo9L-Regu"/>
+          <w:sz w:val="24"/>
+          <w:szCs w:val="24"/>
+        </w:rPr>
+        <w:t>RETENUE</w:t>
+      </w:r>
+      <w:r>
+        <w:rPr>
+          <w:rFonts w:ascii="NimbusRomNo9L-Regu" w:hAnsi="NimbusRomNo9L-Regu" w:cs="NimbusRomNo9L-Regu"/>
+          <w:sz w:val="24"/>
+          <w:szCs w:val="24"/>
+        </w:rPr>
+        <w:t>»</w:t>
+      </w:r>
+      <w:proofErr w:type="gramEnd"/>
+      <w:r>
+        <w:rPr>
+          <w:rFonts w:ascii="NimbusRomNo9L-Regu" w:hAnsi="NimbusRomNo9L-Regu" w:cs="NimbusRomNo9L-Regu"/>
+          <w:sz w:val="24"/>
+          <w:szCs w:val="24"/>
+        </w:rPr>
+        <w:t xml:space="preserve"> ou « RETENUE »</w:t>
+      </w:r>
+      <w:r>
+        <w:rPr>
+          <w:rFonts w:ascii="NimbusRomNo9L-Regu" w:hAnsi="NimbusRomNo9L-Regu" w:cs="NimbusRomNo9L-Regu"/>
+          <w:sz w:val="24"/>
+          <w:szCs w:val="24"/>
+        </w:rPr>
+        <w:t xml:space="preserve">, il faut </w:t>
+      </w:r>
+      <w:r>
+        <w:rPr>
+          <w:rFonts w:ascii="NimbusRomNo9L-Regu" w:hAnsi="NimbusRomNo9L-Regu" w:cs="NimbusRomNo9L-Regu"/>
+          <w:sz w:val="24"/>
+          <w:szCs w:val="24"/>
+        </w:rPr>
+        <w:t>indiquer</w:t>
+      </w:r>
+      <w:r>
+        <w:rPr>
+          <w:rFonts w:ascii="NimbusRomNo9L-Regu" w:hAnsi="NimbusRomNo9L-Regu" w:cs="NimbusRomNo9L-Regu"/>
+          <w:sz w:val="24"/>
+          <w:szCs w:val="24"/>
+        </w:rPr>
+        <w:t xml:space="preserve"> </w:t>
+      </w:r>
+      <w:r>
+        <w:rPr>
+          <w:rFonts w:ascii="NimbusRomNo9L-Regu" w:hAnsi="NimbusRomNo9L-Regu" w:cs="NimbusRomNo9L-Regu"/>
+          <w:sz w:val="24"/>
+          <w:szCs w:val="24"/>
+        </w:rPr>
+        <w:t>dans</w:t>
+      </w:r>
+      <w:r>
+        <w:rPr>
+          <w:rFonts w:ascii="NimbusRomNo9L-Regu" w:hAnsi="NimbusRomNo9L-Regu" w:cs="NimbusRomNo9L-Regu"/>
+          <w:sz w:val="24"/>
+          <w:szCs w:val="24"/>
+        </w:rPr>
+        <w:t xml:space="preserve"> la DTD qu’il ne peut prendre que ces dernières</w:t>
+      </w:r>
+      <w:r>
+        <w:rPr>
+          <w:rFonts w:ascii="NimbusRomNo9L-Regu" w:hAnsi="NimbusRomNo9L-Regu" w:cs="NimbusRomNo9L-Regu"/>
+          <w:sz w:val="24"/>
+          <w:szCs w:val="24"/>
+        </w:rPr>
+        <w:t>,</w:t>
+      </w:r>
+      <w:r>
+        <w:rPr>
+          <w:rFonts w:ascii="NimbusRomNo9L-Regu" w:hAnsi="NimbusRomNo9L-Regu" w:cs="NimbusRomNo9L-Regu"/>
+          <w:sz w:val="24"/>
+          <w:szCs w:val="24"/>
+        </w:rPr>
+        <w:t xml:space="preserve"> </w:t>
+      </w:r>
+      <w:r>
+        <w:rPr>
+          <w:rFonts w:ascii="NimbusRomNo9L-Regu" w:hAnsi="NimbusRomNo9L-Regu" w:cs="NimbusRomNo9L-Regu"/>
+          <w:sz w:val="24"/>
+          <w:szCs w:val="24"/>
+        </w:rPr>
+        <w:t xml:space="preserve">il faut donc décrire l’attribut état en </w:t>
+      </w:r>
+      <w:proofErr w:type="spellStart"/>
+      <w:r>
+        <w:rPr>
+          <w:rFonts w:ascii="NimbusRomNo9L-Regu" w:hAnsi="NimbusRomNo9L-Regu" w:cs="NimbusRomNo9L-Regu"/>
+          <w:sz w:val="24"/>
+          <w:szCs w:val="24"/>
+        </w:rPr>
+        <w:t>remplacant</w:t>
+      </w:r>
+      <w:proofErr w:type="spellEnd"/>
+      <w:r>
+        <w:rPr>
+          <w:rFonts w:ascii="NimbusRomNo9L-Regu" w:hAnsi="NimbusRomNo9L-Regu" w:cs="NimbusRomNo9L-Regu"/>
+          <w:sz w:val="24"/>
+          <w:szCs w:val="24"/>
+        </w:rPr>
+        <w:t xml:space="preserve"> CDATA comme suivant :</w:t>
+      </w:r>
+    </w:p>
+    <w:p>
+      <w:pPr>
+        <w:pStyle w:val="PrformatHTML"/>
+        <w:shd w:val="clear" w:color="auto" w:fill="2B2B2B"/>
+        <w:rPr>
+          <w:rFonts w:ascii="Consolas" w:hAnsi="Consolas"/>
+          <w:color w:val="A9B7C6"/>
+          <w:lang w:val="en-US"/>
+        </w:rPr>
+      </w:pPr>
+      <w:r>
+        <w:rPr>
+          <w:rFonts w:ascii="Consolas" w:hAnsi="Consolas"/>
+          <w:color w:val="E8BF6A"/>
+          <w:lang w:val="en-US"/>
+        </w:rPr>
+        <w:t xml:space="preserve">&lt;!ATTLIST </w:t>
+      </w:r>
+      <w:proofErr w:type="spellStart"/>
+      <w:r>
+        <w:rPr>
+          <w:rFonts w:ascii="Consolas" w:hAnsi="Consolas"/>
+          <w:color w:val="BABABA"/>
+          <w:lang w:val="en-US"/>
+        </w:rPr>
+        <w:t>offre</w:t>
+      </w:r>
+      <w:proofErr w:type="spellEnd"/>
+      <w:r>
+        <w:rPr>
+          <w:rFonts w:ascii="Consolas" w:hAnsi="Consolas"/>
+          <w:color w:val="BABABA"/>
+          <w:lang w:val="en-US"/>
+        </w:rPr>
+        <w:br/>
+        <w:t xml:space="preserve">        </w:t>
+      </w:r>
+      <w:proofErr w:type="spellStart"/>
+      <w:r>
+        <w:rPr>
+          <w:rFonts w:ascii="Consolas" w:hAnsi="Consolas"/>
+          <w:color w:val="BABABA"/>
+          <w:lang w:val="en-US"/>
+        </w:rPr>
+        <w:t>montant</w:t>
+      </w:r>
+      <w:proofErr w:type="spellEnd"/>
+      <w:r>
+        <w:rPr>
+          <w:rFonts w:ascii="Consolas" w:hAnsi="Consolas"/>
+          <w:color w:val="BABABA"/>
+          <w:lang w:val="en-US"/>
+        </w:rPr>
+        <w:t xml:space="preserve"> CDATA </w:t>
+      </w:r>
+      <w:r>
+        <w:rPr>
+          <w:rFonts w:ascii="Consolas" w:hAnsi="Consolas"/>
+          <w:color w:val="A9B7C6"/>
+          <w:lang w:val="en-US"/>
+        </w:rPr>
+        <w:t>#REQUIRED</w:t>
+      </w:r>
+      <w:r>
+        <w:rPr>
+          <w:rFonts w:ascii="Consolas" w:hAnsi="Consolas"/>
+          <w:color w:val="A9B7C6"/>
+          <w:lang w:val="en-US"/>
+        </w:rPr>
+        <w:br/>
+        <w:t xml:space="preserve">        </w:t>
+      </w:r>
+      <w:proofErr w:type="spellStart"/>
+      <w:r>
+        <w:rPr>
+          <w:rFonts w:ascii="Consolas" w:hAnsi="Consolas"/>
+          <w:color w:val="BABABA"/>
+          <w:lang w:val="en-US"/>
+        </w:rPr>
+        <w:t>taux</w:t>
+      </w:r>
+      <w:proofErr w:type="spellEnd"/>
+      <w:r>
+        <w:rPr>
+          <w:rFonts w:ascii="Consolas" w:hAnsi="Consolas"/>
+          <w:color w:val="BABABA"/>
+          <w:lang w:val="en-US"/>
+        </w:rPr>
+        <w:t xml:space="preserve"> CDATA </w:t>
+      </w:r>
+      <w:r>
+        <w:rPr>
+          <w:rFonts w:ascii="Consolas" w:hAnsi="Consolas"/>
+          <w:color w:val="A9B7C6"/>
+          <w:lang w:val="en-US"/>
+        </w:rPr>
+        <w:t>#REQUIRED</w:t>
+      </w:r>
+      <w:r>
+        <w:rPr>
+          <w:rFonts w:ascii="Consolas" w:hAnsi="Consolas"/>
+          <w:color w:val="A9B7C6"/>
+          <w:lang w:val="en-US"/>
+        </w:rPr>
+        <w:br/>
+        <w:t xml:space="preserve">        </w:t>
+      </w:r>
+      <w:proofErr w:type="spellStart"/>
+      <w:r>
+        <w:rPr>
+          <w:rFonts w:ascii="Consolas" w:hAnsi="Consolas"/>
+          <w:color w:val="BABABA"/>
+          <w:lang w:val="en-US"/>
+        </w:rPr>
+        <w:t>numéro</w:t>
+      </w:r>
+      <w:proofErr w:type="spellEnd"/>
+      <w:r>
+        <w:rPr>
+          <w:rFonts w:ascii="Consolas" w:hAnsi="Consolas"/>
+          <w:color w:val="BABABA"/>
+          <w:lang w:val="en-US"/>
+        </w:rPr>
+        <w:t xml:space="preserve"> CDATA </w:t>
+      </w:r>
+      <w:r>
+        <w:rPr>
+          <w:rFonts w:ascii="Consolas" w:hAnsi="Consolas"/>
+          <w:color w:val="A9B7C6"/>
+          <w:lang w:val="en-US"/>
+        </w:rPr>
+        <w:t>#REQUIRED</w:t>
+      </w:r>
+      <w:r>
+        <w:rPr>
+          <w:rFonts w:ascii="Consolas" w:hAnsi="Consolas"/>
+          <w:color w:val="A9B7C6"/>
+          <w:lang w:val="en-US"/>
+        </w:rPr>
+        <w:br/>
+        <w:t xml:space="preserve">        </w:t>
+      </w:r>
+      <w:proofErr w:type="spellStart"/>
+      <w:r>
+        <w:rPr>
+          <w:rFonts w:ascii="Consolas" w:hAnsi="Consolas"/>
+          <w:color w:val="BABABA"/>
+          <w:lang w:val="en-US"/>
+        </w:rPr>
+        <w:t>état</w:t>
+      </w:r>
+      <w:proofErr w:type="spellEnd"/>
+      <w:r>
+        <w:rPr>
+          <w:rFonts w:ascii="Consolas" w:hAnsi="Consolas"/>
+          <w:color w:val="BABABA"/>
+          <w:lang w:val="en-US"/>
+        </w:rPr>
+        <w:t xml:space="preserve"> </w:t>
+      </w:r>
+      <w:r>
+        <w:rPr>
+          <w:rFonts w:ascii="NimbusRomNo9L-Regu" w:hAnsi="NimbusRomNo9L-Regu" w:cs="NimbusRomNo9L-Regu"/>
+          <w:sz w:val="24"/>
+          <w:szCs w:val="24"/>
+        </w:rPr>
+        <w:t>(EN-COURS |NON-RETENUE|</w:t>
+      </w:r>
+      <w:r>
+        <w:rPr>
+          <w:rFonts w:ascii="NimbusRomNo9L-Regu" w:hAnsi="NimbusRomNo9L-Regu" w:cs="NimbusRomNo9L-Regu"/>
+          <w:sz w:val="24"/>
+          <w:szCs w:val="24"/>
+        </w:rPr>
+        <w:t xml:space="preserve"> </w:t>
+      </w:r>
+      <w:proofErr w:type="gramStart"/>
+      <w:r>
+        <w:rPr>
+          <w:rFonts w:ascii="NimbusRomNo9L-Regu" w:hAnsi="NimbusRomNo9L-Regu" w:cs="NimbusRomNo9L-Regu"/>
+          <w:sz w:val="24"/>
+          <w:szCs w:val="24"/>
+        </w:rPr>
+        <w:t xml:space="preserve">RETENUE) </w:t>
+      </w:r>
+      <w:r>
+        <w:rPr>
+          <w:rFonts w:ascii="Consolas" w:hAnsi="Consolas"/>
+          <w:color w:val="BABABA"/>
+          <w:lang w:val="en-US"/>
+        </w:rPr>
+        <w:t xml:space="preserve"> </w:t>
+      </w:r>
+      <w:r>
+        <w:rPr>
+          <w:rFonts w:ascii="Consolas" w:hAnsi="Consolas"/>
+          <w:color w:val="A9B7C6"/>
+          <w:lang w:val="en-US"/>
+        </w:rPr>
+        <w:t>#</w:t>
+      </w:r>
+      <w:proofErr w:type="gramEnd"/>
+      <w:r>
+        <w:rPr>
+          <w:rFonts w:ascii="Consolas" w:hAnsi="Consolas"/>
+          <w:color w:val="A9B7C6"/>
+          <w:lang w:val="en-US"/>
+        </w:rPr>
+        <w:t>REQUIRED</w:t>
+      </w:r>
+      <w:r>
+        <w:rPr>
+          <w:rFonts w:ascii="Consolas" w:hAnsi="Consolas"/>
+          <w:color w:val="E8BF6A"/>
+          <w:lang w:val="en-US"/>
+        </w:rPr>
+        <w:t>&gt;</w:t>
+      </w:r>
+    </w:p>
+    <w:p>
+      <w:pPr>
+        <w:rPr>
+          <w:rFonts w:ascii="NimbusRomNo9L-Regu" w:hAnsi="NimbusRomNo9L-Regu" w:cs="NimbusRomNo9L-Regu"/>
+          <w:sz w:val="24"/>
+          <w:szCs w:val="24"/>
+        </w:rPr>
+      </w:pPr>
+    </w:p>
+    <w:p>
+      <w:pPr>
+        <w:rPr>
+          <w:rFonts w:ascii="NimbusRomNo9L-Regu" w:hAnsi="NimbusRomNo9L-Regu" w:cs="NimbusRomNo9L-Regu"/>
+          <w:sz w:val="24"/>
+          <w:szCs w:val="24"/>
+        </w:rPr>
+      </w:pPr>
+      <w:r>
+        <w:rPr>
+          <w:rFonts w:ascii="NimbusRomNo9L-Regu" w:hAnsi="NimbusRomNo9L-Regu" w:cs="NimbusRomNo9L-Regu"/>
+          <w:b/>
+          <w:bCs/>
+          <w:sz w:val="24"/>
+          <w:szCs w:val="24"/>
+        </w:rPr>
+        <w:t>4.1.4</w:t>
+      </w:r>
+      <w:r>
+        <w:rPr>
+          <w:rFonts w:ascii="NimbusRomNo9L-Regu" w:hAnsi="NimbusRomNo9L-Regu" w:cs="NimbusRomNo9L-Regu"/>
+          <w:sz w:val="24"/>
+          <w:szCs w:val="24"/>
+        </w:rPr>
+        <w:t xml:space="preserve"> on modifie donc la DTD afin de rendre le montant comme une balise appartenant à la balise projet et non plus un attribut (</w:t>
+      </w:r>
+      <w:proofErr w:type="spellStart"/>
+      <w:r>
+        <w:rPr>
+          <w:rFonts w:ascii="NimbusRomNo9L-Regu" w:hAnsi="NimbusRomNo9L-Regu" w:cs="NimbusRomNo9L-Regu"/>
+          <w:sz w:val="24"/>
+          <w:szCs w:val="24"/>
+        </w:rPr>
+        <w:t>cf</w:t>
+      </w:r>
+      <w:proofErr w:type="spellEnd"/>
+      <w:r>
+        <w:rPr>
+          <w:rFonts w:ascii="NimbusRomNo9L-Regu" w:hAnsi="NimbusRomNo9L-Regu" w:cs="NimbusRomNo9L-Regu"/>
+          <w:sz w:val="24"/>
+          <w:szCs w:val="24"/>
+        </w:rPr>
+        <w:t xml:space="preserve"> </w:t>
+      </w:r>
+      <w:r>
+        <w:rPr>
+          <w:rFonts w:ascii="NimbusRomNo9L-Regu" w:hAnsi="NimbusRomNo9L-Regu" w:cs="NimbusRomNo9L-Regu"/>
+          <w:b/>
+          <w:bCs/>
+          <w:sz w:val="24"/>
+          <w:szCs w:val="24"/>
+        </w:rPr>
+        <w:t>4.1.1</w:t>
+      </w:r>
+      <w:r>
+        <w:rPr>
+          <w:rFonts w:ascii="NimbusRomNo9L-Regu" w:hAnsi="NimbusRomNo9L-Regu" w:cs="NimbusRomNo9L-Regu"/>
+          <w:sz w:val="24"/>
+          <w:szCs w:val="24"/>
+        </w:rPr>
+        <w:t xml:space="preserve">) et apporte aussi les modification indiqué dan </w:t>
+      </w:r>
+      <w:r>
+        <w:rPr>
+          <w:rFonts w:ascii="NimbusRomNo9L-Regu" w:hAnsi="NimbusRomNo9L-Regu" w:cs="NimbusRomNo9L-Regu"/>
+          <w:b/>
+          <w:bCs/>
+          <w:sz w:val="24"/>
+          <w:szCs w:val="24"/>
+        </w:rPr>
+        <w:t>4.1.2</w:t>
+      </w:r>
+      <w:r>
+        <w:rPr>
+          <w:rFonts w:ascii="NimbusRomNo9L-Regu" w:hAnsi="NimbusRomNo9L-Regu" w:cs="NimbusRomNo9L-Regu"/>
+          <w:sz w:val="24"/>
+          <w:szCs w:val="24"/>
+        </w:rPr>
+        <w:t xml:space="preserve"> et </w:t>
+      </w:r>
+      <w:r>
+        <w:rPr>
+          <w:rFonts w:ascii="NimbusRomNo9L-Regu" w:hAnsi="NimbusRomNo9L-Regu" w:cs="NimbusRomNo9L-Regu"/>
+          <w:b/>
+          <w:bCs/>
+          <w:sz w:val="24"/>
+          <w:szCs w:val="24"/>
+        </w:rPr>
+        <w:t>4.1.3</w:t>
+      </w:r>
+      <w:r>
+        <w:rPr>
+          <w:rFonts w:ascii="NimbusRomNo9L-Regu" w:hAnsi="NimbusRomNo9L-Regu" w:cs="NimbusRomNo9L-Regu"/>
+          <w:sz w:val="24"/>
+          <w:szCs w:val="24"/>
+        </w:rPr>
+        <w:t>.</w:t>
+      </w:r>
       <w:bookmarkStart w:id="0" w:name="_GoBack"/>
       <w:bookmarkEnd w:id="0"/>
     </w:p>
+    <w:p>
+      <w:pPr>
+        <w:rPr>
+          <w:rFonts w:ascii="NimbusRomNo9L-Regu" w:hAnsi="NimbusRomNo9L-Regu" w:cs="NimbusRomNo9L-Regu"/>
+          <w:sz w:val="24"/>
+          <w:szCs w:val="24"/>
+        </w:rPr>
+      </w:pPr>
+    </w:p>
+    <w:p>
+      <w:pPr>
+        <w:rPr>
+          <w:rFonts w:ascii="NimbusRomNo9L-Regu" w:hAnsi="NimbusRomNo9L-Regu" w:cs="NimbusRomNo9L-Regu"/>
+          <w:sz w:val="24"/>
+          <w:szCs w:val="24"/>
+        </w:rPr>
+      </w:pPr>
+    </w:p>
     <w:p/>
     <w:sectPr>
-      <w:footerReference w:type="default" r:id="rId6"/>
+      <w:headerReference w:type="even" r:id="rId6"/>
+      <w:headerReference w:type="default" r:id="rId7"/>
+      <w:footerReference w:type="even" r:id="rId8"/>
+      <w:footerReference w:type="default" r:id="rId9"/>
+      <w:headerReference w:type="first" r:id="rId10"/>
+      <w:footerReference w:type="first" r:id="rId11"/>
       <w:pgSz w:w="11906" w:h="16838"/>
       <w:pgMar w:top="1440" w:right="1440" w:bottom="1440" w:left="1440" w:header="708" w:footer="708" w:gutter="0"/>
       <w:cols w:space="708"/>
@@ -248,6 +971,16 @@
 </file>
 
 <file path=word/footer1.xml><?xml version="1.0" encoding="utf-8"?>
+<w:ftr xmlns:wpc="http://schemas.microsoft.com/office/word/2010/wordprocessingCanvas" xmlns:cx="http://schemas.microsoft.com/office/drawing/2014/chartex" xmlns:cx1="http://schemas.microsoft.com/office/drawing/2015/9/8/chartex" xmlns:cx2="http://schemas.microsoft.com/office/drawing/2015/10/21/chartex" xmlns:cx3="http://schemas.microsoft.com/office/drawing/2016/5/9/chartex" xmlns:cx4="http://schemas.microsoft.com/office/drawing/2016/5/10/chartex" xmlns:cx5="http://schemas.microsoft.com/office/drawing/2016/5/11/chartex" xmlns:cx6="http://schemas.microsoft.com/office/drawing/2016/5/12/chartex" xmlns:cx7="http://schemas.microsoft.com/office/drawing/2016/5/13/chartex" xmlns:cx8="http://schemas.microsoft.com/office/drawing/2016/5/14/chartex" xmlns:mc="http://schemas.openxmlformats.org/markup-compatibility/2006" xmlns:aink="http://schemas.microsoft.com/office/drawing/2016/ink" xmlns:am3d="http://schemas.microsoft.com/office/drawing/2017/model3d" xmlns:o="urn:schemas-microsoft-com:office:office" xmlns:r="http://schemas.openxmlformats.org/officeDocument/2006/relationships" xmlns:m="http://schemas.openxmlformats.org/officeDocument/2006/math" xmlns:v="urn:schemas-microsoft-com:vml" xmlns:wp14="http://schemas.microsoft.com/office/word/2010/wordprocessingDrawing" xmlns:wp="http://schemas.openxmlformats.org/drawingml/2006/wordprocessingDrawing" xmlns:w10="urn:schemas-microsoft-com:office:word" xmlns:w="http://schemas.openxmlformats.org/wordprocessingml/2006/main" xmlns:w14="http://schemas.microsoft.com/office/word/2010/wordml" xmlns:w15="http://schemas.microsoft.com/office/word/2012/wordml" xmlns:w16cid="http://schemas.microsoft.com/office/word/2016/wordml/cid" xmlns:w16se="http://schemas.microsoft.com/office/word/2015/wordml/symex" xmlns:wpg="http://schemas.microsoft.com/office/word/2010/wordprocessingGroup" xmlns:wpi="http://schemas.microsoft.com/office/word/2010/wordprocessingInk" xmlns:wne="http://schemas.microsoft.com/office/word/2006/wordml" xmlns:wps="http://schemas.microsoft.com/office/word/2010/wordprocessingShape" mc:Ignorable="w14 w15 w16se w16cid wp14">
+  <w:p>
+    <w:pPr>
+      <w:pStyle w:val="Pieddepage"/>
+    </w:pPr>
+  </w:p>
+</w:ftr>
+</file>
+
+<file path=word/footer2.xml><?xml version="1.0" encoding="utf-8"?>
 <w:ftr xmlns:wpc="http://schemas.microsoft.com/office/word/2010/wordprocessingCanvas" xmlns:cx="http://schemas.microsoft.com/office/drawing/2014/chartex" xmlns:cx1="http://schemas.microsoft.com/office/drawing/2015/9/8/chartex" xmlns:cx2="http://schemas.microsoft.com/office/drawing/2015/10/21/chartex" xmlns:cx3="http://schemas.microsoft.com/office/drawing/2016/5/9/chartex" xmlns:cx4="http://schemas.microsoft.com/office/drawing/2016/5/10/chartex" xmlns:cx5="http://schemas.microsoft.com/office/drawing/2016/5/11/chartex" xmlns:cx6="http://schemas.microsoft.com/office/drawing/2016/5/12/chartex" xmlns:cx7="http://schemas.microsoft.com/office/drawing/2016/5/13/chartex" xmlns:cx8="http://schemas.microsoft.com/office/drawing/2016/5/14/chartex" xmlns:mc="http://schemas.openxmlformats.org/markup-compatibility/2006" xmlns:aink="http://schemas.microsoft.com/office/drawing/2016/ink" xmlns:am3d="http://schemas.microsoft.com/office/drawing/2017/model3d" xmlns:o="urn:schemas-microsoft-com:office:office" xmlns:r="http://schemas.openxmlformats.org/officeDocument/2006/relationships" xmlns:m="http://schemas.openxmlformats.org/officeDocument/2006/math" xmlns:v="urn:schemas-microsoft-com:vml" xmlns:wp14="http://schemas.microsoft.com/office/word/2010/wordprocessingDrawing" xmlns:wp="http://schemas.openxmlformats.org/drawingml/2006/wordprocessingDrawing" xmlns:w10="urn:schemas-microsoft-com:office:word" xmlns:w="http://schemas.openxmlformats.org/wordprocessingml/2006/main" xmlns:w14="http://schemas.microsoft.com/office/word/2010/wordml" xmlns:w15="http://schemas.microsoft.com/office/word/2012/wordml" xmlns:w16cid="http://schemas.microsoft.com/office/word/2016/wordml/cid" xmlns:w16se="http://schemas.microsoft.com/office/word/2015/wordml/symex" xmlns:wpg="http://schemas.microsoft.com/office/word/2010/wordprocessingGroup" xmlns:wpi="http://schemas.microsoft.com/office/word/2010/wordprocessingInk" xmlns:wne="http://schemas.microsoft.com/office/word/2006/wordml" xmlns:wps="http://schemas.microsoft.com/office/word/2010/wordprocessingShape" mc:Ignorable="w14 w15 w16se w16cid wp14">
   <w:p>
     <w:pPr>
@@ -351,7 +1084,6 @@
               <v:path gradientshapeok="t" o:connecttype="rect"/>
             </v:shapetype>
             <v:shape id="MSIPCM8bd44776b6ed4cb2dd62b429" o:spid="_x0000_s1026" type="#_x0000_t202" alt="{&quot;HashCode&quot;:-424964394,&quot;Height&quot;:841.0,&quot;Width&quot;:595.0,&quot;Placement&quot;:&quot;Footer&quot;,&quot;Index&quot;:&quot;Primary&quot;,&quot;Section&quot;:1,&quot;Top&quot;:0.0,&quot;Left&quot;:0.0}" style="position:absolute;margin-left:0;margin-top:807pt;width:595.3pt;height:19.85pt;z-index:251659264;visibility:visible;mso-wrap-style:square;mso-wrap-distance-left:9pt;mso-wrap-distance-top:0;mso-wrap-distance-right:9pt;mso-wrap-distance-bottom:0;mso-position-horizontal:absolute;mso-position-horizontal-relative:page;mso-position-vertical:absolute;mso-position-vertical-relative:page;v-text-anchor:bottom" o:gfxdata="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" o:allowincell="f" filled="f" stroked="f" strokeweight=".5pt">
-              <v:fill o:detectmouseclick="t"/>
               <v:textbox inset=",0,20pt,0">
                 <w:txbxContent>
                   <w:p>
@@ -395,6 +1127,16 @@
 </w:ftr>
 </file>
 
+<file path=word/footer3.xml><?xml version="1.0" encoding="utf-8"?>
+<w:ftr xmlns:wpc="http://schemas.microsoft.com/office/word/2010/wordprocessingCanvas" xmlns:cx="http://schemas.microsoft.com/office/drawing/2014/chartex" xmlns:cx1="http://schemas.microsoft.com/office/drawing/2015/9/8/chartex" xmlns:cx2="http://schemas.microsoft.com/office/drawing/2015/10/21/chartex" xmlns:cx3="http://schemas.microsoft.com/office/drawing/2016/5/9/chartex" xmlns:cx4="http://schemas.microsoft.com/office/drawing/2016/5/10/chartex" xmlns:cx5="http://schemas.microsoft.com/office/drawing/2016/5/11/chartex" xmlns:cx6="http://schemas.microsoft.com/office/drawing/2016/5/12/chartex" xmlns:cx7="http://schemas.microsoft.com/office/drawing/2016/5/13/chartex" xmlns:cx8="http://schemas.microsoft.com/office/drawing/2016/5/14/chartex" xmlns:mc="http://schemas.openxmlformats.org/markup-compatibility/2006" xmlns:aink="http://schemas.microsoft.com/office/drawing/2016/ink" xmlns:am3d="http://schemas.microsoft.com/office/drawing/2017/model3d" xmlns:o="urn:schemas-microsoft-com:office:office" xmlns:r="http://schemas.openxmlformats.org/officeDocument/2006/relationships" xmlns:m="http://schemas.openxmlformats.org/officeDocument/2006/math" xmlns:v="urn:schemas-microsoft-com:vml" xmlns:wp14="http://schemas.microsoft.com/office/word/2010/wordprocessingDrawing" xmlns:wp="http://schemas.openxmlformats.org/drawingml/2006/wordprocessingDrawing" xmlns:w10="urn:schemas-microsoft-com:office:word" xmlns:w="http://schemas.openxmlformats.org/wordprocessingml/2006/main" xmlns:w14="http://schemas.microsoft.com/office/word/2010/wordml" xmlns:w15="http://schemas.microsoft.com/office/word/2012/wordml" xmlns:w16cid="http://schemas.microsoft.com/office/word/2016/wordml/cid" xmlns:w16se="http://schemas.microsoft.com/office/word/2015/wordml/symex" xmlns:wpg="http://schemas.microsoft.com/office/word/2010/wordprocessingGroup" xmlns:wpi="http://schemas.microsoft.com/office/word/2010/wordprocessingInk" xmlns:wne="http://schemas.microsoft.com/office/word/2006/wordml" xmlns:wps="http://schemas.microsoft.com/office/word/2010/wordprocessingShape" mc:Ignorable="w14 w15 w16se w16cid wp14">
+  <w:p>
+    <w:pPr>
+      <w:pStyle w:val="Pieddepage"/>
+    </w:pPr>
+  </w:p>
+</w:ftr>
+</file>
+
 <file path=word/footnotes.xml><?xml version="1.0" encoding="utf-8"?>
 <w:footnotes xmlns:wpc="http://schemas.microsoft.com/office/word/2010/wordprocessingCanvas" xmlns:cx="http://schemas.microsoft.com/office/drawing/2014/chartex" xmlns:cx1="http://schemas.microsoft.com/office/drawing/2015/9/8/chartex" xmlns:cx2="http://schemas.microsoft.com/office/drawing/2015/10/21/chartex" xmlns:cx3="http://schemas.microsoft.com/office/drawing/2016/5/9/chartex" xmlns:cx4="http://schemas.microsoft.com/office/drawing/2016/5/10/chartex" xmlns:cx5="http://schemas.microsoft.com/office/drawing/2016/5/11/chartex" xmlns:cx6="http://schemas.microsoft.com/office/drawing/2016/5/12/chartex" xmlns:cx7="http://schemas.microsoft.com/office/drawing/2016/5/13/chartex" xmlns:cx8="http://schemas.microsoft.com/office/drawing/2016/5/14/chartex" xmlns:mc="http://schemas.openxmlformats.org/markup-compatibility/2006" xmlns:aink="http://schemas.microsoft.com/office/drawing/2016/ink" xmlns:am3d="http://schemas.microsoft.com/office/drawing/2017/model3d" xmlns:o="urn:schemas-microsoft-com:office:office" xmlns:r="http://schemas.openxmlformats.org/officeDocument/2006/relationships" xmlns:m="http://schemas.openxmlformats.org/officeDocument/2006/math" xmlns:v="urn:schemas-microsoft-com:vml" xmlns:wp14="http://schemas.microsoft.com/office/word/2010/wordprocessingDrawing" xmlns:wp="http://schemas.openxmlformats.org/drawingml/2006/wordprocessingDrawing" xmlns:w10="urn:schemas-microsoft-com:office:word" xmlns:w="http://schemas.openxmlformats.org/wordprocessingml/2006/main" xmlns:w14="http://schemas.microsoft.com/office/word/2010/wordml" xmlns:w15="http://schemas.microsoft.com/office/word/2012/wordml" xmlns:w16cid="http://schemas.microsoft.com/office/word/2016/wordml/cid" xmlns:w16se="http://schemas.microsoft.com/office/word/2015/wordml/symex" xmlns:wpg="http://schemas.microsoft.com/office/word/2010/wordprocessingGroup" xmlns:wpi="http://schemas.microsoft.com/office/word/2010/wordprocessingInk" xmlns:wne="http://schemas.microsoft.com/office/word/2006/wordml" xmlns:wps="http://schemas.microsoft.com/office/word/2010/wordprocessingShape" mc:Ignorable="w14 w15 w16se w16cid wp14">
   <w:footnote w:type="separator" w:id="-1">
@@ -418,6 +1160,36 @@
     </w:p>
   </w:footnote>
 </w:footnotes>
+</file>
+
+<file path=word/header1.xml><?xml version="1.0" encoding="utf-8"?>
+<w:hdr xmlns:wpc="http://schemas.microsoft.com/office/word/2010/wordprocessingCanvas" xmlns:cx="http://schemas.microsoft.com/office/drawing/2014/chartex" xmlns:cx1="http://schemas.microsoft.com/office/drawing/2015/9/8/chartex" xmlns:cx2="http://schemas.microsoft.com/office/drawing/2015/10/21/chartex" xmlns:cx3="http://schemas.microsoft.com/office/drawing/2016/5/9/chartex" xmlns:cx4="http://schemas.microsoft.com/office/drawing/2016/5/10/chartex" xmlns:cx5="http://schemas.microsoft.com/office/drawing/2016/5/11/chartex" xmlns:cx6="http://schemas.microsoft.com/office/drawing/2016/5/12/chartex" xmlns:cx7="http://schemas.microsoft.com/office/drawing/2016/5/13/chartex" xmlns:cx8="http://schemas.microsoft.com/office/drawing/2016/5/14/chartex" xmlns:mc="http://schemas.openxmlformats.org/markup-compatibility/2006" xmlns:aink="http://schemas.microsoft.com/office/drawing/2016/ink" xmlns:am3d="http://schemas.microsoft.com/office/drawing/2017/model3d" xmlns:o="urn:schemas-microsoft-com:office:office" xmlns:r="http://schemas.openxmlformats.org/officeDocument/2006/relationships" xmlns:m="http://schemas.openxmlformats.org/officeDocument/2006/math" xmlns:v="urn:schemas-microsoft-com:vml" xmlns:wp14="http://schemas.microsoft.com/office/word/2010/wordprocessingDrawing" xmlns:wp="http://schemas.openxmlformats.org/drawingml/2006/wordprocessingDrawing" xmlns:w10="urn:schemas-microsoft-com:office:word" xmlns:w="http://schemas.openxmlformats.org/wordprocessingml/2006/main" xmlns:w14="http://schemas.microsoft.com/office/word/2010/wordml" xmlns:w15="http://schemas.microsoft.com/office/word/2012/wordml" xmlns:w16cid="http://schemas.microsoft.com/office/word/2016/wordml/cid" xmlns:w16se="http://schemas.microsoft.com/office/word/2015/wordml/symex" xmlns:wpg="http://schemas.microsoft.com/office/word/2010/wordprocessingGroup" xmlns:wpi="http://schemas.microsoft.com/office/word/2010/wordprocessingInk" xmlns:wne="http://schemas.microsoft.com/office/word/2006/wordml" xmlns:wps="http://schemas.microsoft.com/office/word/2010/wordprocessingShape" mc:Ignorable="w14 w15 w16se w16cid wp14">
+  <w:p>
+    <w:pPr>
+      <w:pStyle w:val="En-tte"/>
+    </w:pPr>
+  </w:p>
+</w:hdr>
+</file>
+
+<file path=word/header2.xml><?xml version="1.0" encoding="utf-8"?>
+<w:hdr xmlns:wpc="http://schemas.microsoft.com/office/word/2010/wordprocessingCanvas" xmlns:cx="http://schemas.microsoft.com/office/drawing/2014/chartex" xmlns:cx1="http://schemas.microsoft.com/office/drawing/2015/9/8/chartex" xmlns:cx2="http://schemas.microsoft.com/office/drawing/2015/10/21/chartex" xmlns:cx3="http://schemas.microsoft.com/office/drawing/2016/5/9/chartex" xmlns:cx4="http://schemas.microsoft.com/office/drawing/2016/5/10/chartex" xmlns:cx5="http://schemas.microsoft.com/office/drawing/2016/5/11/chartex" xmlns:cx6="http://schemas.microsoft.com/office/drawing/2016/5/12/chartex" xmlns:cx7="http://schemas.microsoft.com/office/drawing/2016/5/13/chartex" xmlns:cx8="http://schemas.microsoft.com/office/drawing/2016/5/14/chartex" xmlns:mc="http://schemas.openxmlformats.org/markup-compatibility/2006" xmlns:aink="http://schemas.microsoft.com/office/drawing/2016/ink" xmlns:am3d="http://schemas.microsoft.com/office/drawing/2017/model3d" xmlns:o="urn:schemas-microsoft-com:office:office" xmlns:r="http://schemas.openxmlformats.org/officeDocument/2006/relationships" xmlns:m="http://schemas.openxmlformats.org/officeDocument/2006/math" xmlns:v="urn:schemas-microsoft-com:vml" xmlns:wp14="http://schemas.microsoft.com/office/word/2010/wordprocessingDrawing" xmlns:wp="http://schemas.openxmlformats.org/drawingml/2006/wordprocessingDrawing" xmlns:w10="urn:schemas-microsoft-com:office:word" xmlns:w="http://schemas.openxmlformats.org/wordprocessingml/2006/main" xmlns:w14="http://schemas.microsoft.com/office/word/2010/wordml" xmlns:w15="http://schemas.microsoft.com/office/word/2012/wordml" xmlns:w16cid="http://schemas.microsoft.com/office/word/2016/wordml/cid" xmlns:w16se="http://schemas.microsoft.com/office/word/2015/wordml/symex" xmlns:wpg="http://schemas.microsoft.com/office/word/2010/wordprocessingGroup" xmlns:wpi="http://schemas.microsoft.com/office/word/2010/wordprocessingInk" xmlns:wne="http://schemas.microsoft.com/office/word/2006/wordml" xmlns:wps="http://schemas.microsoft.com/office/word/2010/wordprocessingShape" mc:Ignorable="w14 w15 w16se w16cid wp14">
+  <w:p>
+    <w:pPr>
+      <w:pStyle w:val="En-tte"/>
+    </w:pPr>
+  </w:p>
+</w:hdr>
+</file>
+
+<file path=word/header3.xml><?xml version="1.0" encoding="utf-8"?>
+<w:hdr xmlns:wpc="http://schemas.microsoft.com/office/word/2010/wordprocessingCanvas" xmlns:cx="http://schemas.microsoft.com/office/drawing/2014/chartex" xmlns:cx1="http://schemas.microsoft.com/office/drawing/2015/9/8/chartex" xmlns:cx2="http://schemas.microsoft.com/office/drawing/2015/10/21/chartex" xmlns:cx3="http://schemas.microsoft.com/office/drawing/2016/5/9/chartex" xmlns:cx4="http://schemas.microsoft.com/office/drawing/2016/5/10/chartex" xmlns:cx5="http://schemas.microsoft.com/office/drawing/2016/5/11/chartex" xmlns:cx6="http://schemas.microsoft.com/office/drawing/2016/5/12/chartex" xmlns:cx7="http://schemas.microsoft.com/office/drawing/2016/5/13/chartex" xmlns:cx8="http://schemas.microsoft.com/office/drawing/2016/5/14/chartex" xmlns:mc="http://schemas.openxmlformats.org/markup-compatibility/2006" xmlns:aink="http://schemas.microsoft.com/office/drawing/2016/ink" xmlns:am3d="http://schemas.microsoft.com/office/drawing/2017/model3d" xmlns:o="urn:schemas-microsoft-com:office:office" xmlns:r="http://schemas.openxmlformats.org/officeDocument/2006/relationships" xmlns:m="http://schemas.openxmlformats.org/officeDocument/2006/math" xmlns:v="urn:schemas-microsoft-com:vml" xmlns:wp14="http://schemas.microsoft.com/office/word/2010/wordprocessingDrawing" xmlns:wp="http://schemas.openxmlformats.org/drawingml/2006/wordprocessingDrawing" xmlns:w10="urn:schemas-microsoft-com:office:word" xmlns:w="http://schemas.openxmlformats.org/wordprocessingml/2006/main" xmlns:w14="http://schemas.microsoft.com/office/word/2010/wordml" xmlns:w15="http://schemas.microsoft.com/office/word/2012/wordml" xmlns:w16cid="http://schemas.microsoft.com/office/word/2016/wordml/cid" xmlns:w16se="http://schemas.microsoft.com/office/word/2015/wordml/symex" xmlns:wpg="http://schemas.microsoft.com/office/word/2010/wordprocessingGroup" xmlns:wpi="http://schemas.microsoft.com/office/word/2010/wordprocessingInk" xmlns:wne="http://schemas.microsoft.com/office/word/2006/wordml" xmlns:wps="http://schemas.microsoft.com/office/word/2010/wordprocessingShape" mc:Ignorable="w14 w15 w16se w16cid wp14">
+  <w:p>
+    <w:pPr>
+      <w:pStyle w:val="En-tte"/>
+    </w:pPr>
+  </w:p>
+</w:hdr>
 </file>
 
 <file path=word/styles.xml><?xml version="1.0" encoding="utf-8"?>
@@ -543,6 +1315,7 @@
     <w:lsdException w:name="HTML Sample" w:semiHidden="1" w:unhideWhenUsed="1"/>
     <w:lsdException w:name="HTML Typewriter" w:semiHidden="1" w:unhideWhenUsed="1"/>
     <w:lsdException w:name="HTML Variable" w:semiHidden="1" w:unhideWhenUsed="1"/>
+    <w:lsdException w:name="Normal Table" w:semiHidden="1" w:unhideWhenUsed="1"/>
     <w:lsdException w:name="annotation subject" w:semiHidden="1" w:unhideWhenUsed="1"/>
     <w:lsdException w:name="No List" w:semiHidden="1" w:unhideWhenUsed="1"/>
     <w:lsdException w:name="Outline List 1" w:semiHidden="1" w:unhideWhenUsed="1"/>
@@ -588,9 +1361,11 @@
     <w:lsdException w:name="Table Subtle 1" w:semiHidden="1" w:unhideWhenUsed="1"/>
     <w:lsdException w:name="Table Subtle 2" w:semiHidden="1" w:unhideWhenUsed="1"/>
     <w:lsdException w:name="Table Web 1" w:semiHidden="1" w:unhideWhenUsed="1"/>
+    <w:lsdException w:name="Table Web 2" w:semiHidden="1" w:unhideWhenUsed="1"/>
     <w:lsdException w:name="Table Web 3" w:semiHidden="1" w:unhideWhenUsed="1"/>
     <w:lsdException w:name="Balloon Text" w:semiHidden="1" w:unhideWhenUsed="1"/>
     <w:lsdException w:name="Table Grid" w:uiPriority="39"/>
+    <w:lsdException w:name="Table Theme" w:semiHidden="1" w:unhideWhenUsed="1"/>
     <w:lsdException w:name="Placeholder Text" w:semiHidden="1"/>
     <w:lsdException w:name="No Spacing" w:uiPriority="1" w:qFormat="1"/>
     <w:lsdException w:name="Light Shading" w:uiPriority="60"/>
@@ -887,6 +1662,56 @@
     <w:link w:val="Pieddepage"/>
     <w:uiPriority w:val="99"/>
     <w:rsid w:val="000A08E1"/>
+  </w:style>
+  <w:style w:type="paragraph" w:styleId="PrformatHTML">
+    <w:name w:val="HTML Preformatted"/>
+    <w:basedOn w:val="Normal"/>
+    <w:link w:val="PrformatHTMLCar"/>
+    <w:uiPriority w:val="99"/>
+    <w:semiHidden/>
+    <w:unhideWhenUsed/>
+    <w:rsid w:val="00960DB8"/>
+    <w:pPr>
+      <w:tabs>
+        <w:tab w:val="left" w:pos="916"/>
+        <w:tab w:val="left" w:pos="1832"/>
+        <w:tab w:val="left" w:pos="2748"/>
+        <w:tab w:val="left" w:pos="3664"/>
+        <w:tab w:val="left" w:pos="4580"/>
+        <w:tab w:val="left" w:pos="5496"/>
+        <w:tab w:val="left" w:pos="6412"/>
+        <w:tab w:val="left" w:pos="7328"/>
+        <w:tab w:val="left" w:pos="8244"/>
+        <w:tab w:val="left" w:pos="9160"/>
+        <w:tab w:val="left" w:pos="10076"/>
+        <w:tab w:val="left" w:pos="10992"/>
+        <w:tab w:val="left" w:pos="11908"/>
+        <w:tab w:val="left" w:pos="12824"/>
+        <w:tab w:val="left" w:pos="13740"/>
+        <w:tab w:val="left" w:pos="14656"/>
+      </w:tabs>
+      <w:spacing w:after="0" w:line="240" w:lineRule="auto"/>
+    </w:pPr>
+    <w:rPr>
+      <w:rFonts w:ascii="Courier New" w:eastAsia="Times New Roman" w:hAnsi="Courier New" w:cs="Courier New"/>
+      <w:sz w:val="20"/>
+      <w:szCs w:val="20"/>
+      <w:lang w:eastAsia="fr-FR"/>
+    </w:rPr>
+  </w:style>
+  <w:style w:type="character" w:customStyle="1" w:styleId="PrformatHTMLCar">
+    <w:name w:val="Préformaté HTML Car"/>
+    <w:basedOn w:val="Policepardfaut"/>
+    <w:link w:val="PrformatHTML"/>
+    <w:uiPriority w:val="99"/>
+    <w:semiHidden/>
+    <w:rsid w:val="00960DB8"/>
+    <w:rPr>
+      <w:rFonts w:ascii="Courier New" w:eastAsia="Times New Roman" w:hAnsi="Courier New" w:cs="Courier New"/>
+      <w:sz w:val="20"/>
+      <w:szCs w:val="20"/>
+      <w:lang w:eastAsia="fr-FR"/>
+    </w:rPr>
   </w:style>
 </w:styles>
 </file>

</xml_diff>